<commit_message>
Izmenjeni nazivi statusa u ssu dokumentima
</commit_message>
<xml_diff>
--- a/Dokumentacija/Faza 02 - SSU i prototip/SSU F Potvrda porudzbine (M).docx
+++ b/Dokumentacija/Faza 02 - SSU i prototip/SSU F Potvrda porudzbine (M).docx
@@ -248,108 +248,70 @@
           <w:r>
             <w:fldChar w:fldCharType="separate"/>
           </w:r>
-          <w:bookmarkStart w:id="0" w:name="_GoBack"/>
-          <w:bookmarkEnd w:id="0"/>
-          <w:r>
-            <w:rPr>
-              <w:rStyle w:val="Hyperlink"/>
-            </w:rPr>
-            <w:fldChar w:fldCharType="begin"/>
-          </w:r>
-          <w:r>
-            <w:rPr>
-              <w:rStyle w:val="Hyperlink"/>
-            </w:rPr>
-            <w:instrText xml:space="preserve"> </w:instrText>
-          </w:r>
-          <w:r>
-            <w:instrText>HYPERLINK \l "_Toc37531424"</w:instrText>
-          </w:r>
-          <w:r>
-            <w:rPr>
-              <w:rStyle w:val="Hyperlink"/>
-            </w:rPr>
-            <w:instrText xml:space="preserve"> </w:instrText>
-          </w:r>
-          <w:r>
-            <w:rPr>
-              <w:rStyle w:val="Hyperlink"/>
-            </w:rPr>
-          </w:r>
-          <w:r>
-            <w:rPr>
-              <w:rStyle w:val="Hyperlink"/>
-            </w:rPr>
-            <w:fldChar w:fldCharType="separate"/>
-          </w:r>
-          <w:r>
-            <w:rPr>
-              <w:rStyle w:val="Hyperlink"/>
-            </w:rPr>
-            <w:t>II</w:t>
-          </w:r>
-          <w:r>
-            <w:rPr>
-              <w:rFonts w:asciiTheme="minorHAnsi" w:eastAsiaTheme="minorEastAsia" w:hAnsiTheme="minorHAnsi"/>
-              <w:sz w:val="22"/>
-              <w:szCs w:val="22"/>
-              <w:lang w:val="en-US"/>
-            </w:rPr>
-            <w:tab/>
-          </w:r>
-          <w:r>
-            <w:rPr>
-              <w:rStyle w:val="Hyperlink"/>
-            </w:rPr>
-            <w:t>Uvod</w:t>
-          </w:r>
-          <w:r>
-            <w:rPr>
-              <w:webHidden/>
-            </w:rPr>
-            <w:tab/>
-          </w:r>
-          <w:r>
-            <w:rPr>
-              <w:webHidden/>
-            </w:rPr>
-            <w:fldChar w:fldCharType="begin"/>
-          </w:r>
-          <w:r>
-            <w:rPr>
-              <w:webHidden/>
-            </w:rPr>
-            <w:instrText xml:space="preserve"> PAGEREF _Toc37531424 \h </w:instrText>
-          </w:r>
-          <w:r>
-            <w:rPr>
-              <w:webHidden/>
-            </w:rPr>
-          </w:r>
-          <w:r>
-            <w:rPr>
-              <w:webHidden/>
-            </w:rPr>
-            <w:fldChar w:fldCharType="separate"/>
-          </w:r>
-          <w:r>
-            <w:rPr>
-              <w:webHidden/>
-            </w:rPr>
-            <w:t>3</w:t>
-          </w:r>
-          <w:r>
-            <w:rPr>
-              <w:webHidden/>
-            </w:rPr>
-            <w:fldChar w:fldCharType="end"/>
-          </w:r>
-          <w:r>
-            <w:rPr>
-              <w:rStyle w:val="Hyperlink"/>
-            </w:rPr>
-            <w:fldChar w:fldCharType="end"/>
-          </w:r>
+          <w:hyperlink w:anchor="_Toc37531424" w:history="1">
+            <w:r>
+              <w:rPr>
+                <w:rStyle w:val="Hyperlink"/>
+              </w:rPr>
+              <w:t>II</w:t>
+            </w:r>
+            <w:r>
+              <w:rPr>
+                <w:rFonts w:asciiTheme="minorHAnsi" w:eastAsiaTheme="minorEastAsia" w:hAnsiTheme="minorHAnsi"/>
+                <w:sz w:val="22"/>
+                <w:szCs w:val="22"/>
+                <w:lang w:val="en-US"/>
+              </w:rPr>
+              <w:tab/>
+            </w:r>
+            <w:r>
+              <w:rPr>
+                <w:rStyle w:val="Hyperlink"/>
+              </w:rPr>
+              <w:t>Uvod</w:t>
+            </w:r>
+            <w:r>
+              <w:rPr>
+                <w:webHidden/>
+              </w:rPr>
+              <w:tab/>
+            </w:r>
+            <w:r>
+              <w:rPr>
+                <w:webHidden/>
+              </w:rPr>
+              <w:fldChar w:fldCharType="begin"/>
+            </w:r>
+            <w:r>
+              <w:rPr>
+                <w:webHidden/>
+              </w:rPr>
+              <w:instrText xml:space="preserve"> PAGEREF _Toc37531424 \h </w:instrText>
+            </w:r>
+            <w:r>
+              <w:rPr>
+                <w:webHidden/>
+              </w:rPr>
+            </w:r>
+            <w:r>
+              <w:rPr>
+                <w:webHidden/>
+              </w:rPr>
+              <w:fldChar w:fldCharType="separate"/>
+            </w:r>
+            <w:r>
+              <w:rPr>
+                <w:webHidden/>
+              </w:rPr>
+              <w:t>3</w:t>
+            </w:r>
+            <w:r>
+              <w:rPr>
+                <w:webHidden/>
+              </w:rPr>
+              <w:fldChar w:fldCharType="end"/>
+            </w:r>
+          </w:hyperlink>
         </w:p>
         <w:p>
           <w:pPr>
@@ -1471,44 +1433,44 @@
       <w:pPr>
         <w:pStyle w:val="Heading1"/>
       </w:pPr>
-      <w:bookmarkStart w:id="1" w:name="_Toc34304103"/>
-      <w:bookmarkStart w:id="2" w:name="_Toc37531424"/>
+      <w:bookmarkStart w:id="0" w:name="_Toc34304103"/>
+      <w:bookmarkStart w:id="1" w:name="_Toc37531424"/>
       <w:r>
         <w:lastRenderedPageBreak/>
         <w:t>Uvod</w:t>
       </w:r>
+      <w:bookmarkEnd w:id="0"/>
       <w:bookmarkEnd w:id="1"/>
+    </w:p>
+    <w:p>
+      <w:pPr>
+        <w:pStyle w:val="Heading2"/>
+      </w:pPr>
+      <w:bookmarkStart w:id="2" w:name="_Toc34304104"/>
+      <w:bookmarkStart w:id="3" w:name="_Toc37531425"/>
+      <w:r>
+        <w:t>Rezime</w:t>
+      </w:r>
       <w:bookmarkEnd w:id="2"/>
+      <w:bookmarkEnd w:id="3"/>
+    </w:p>
+    <w:p>
+      <w:bookmarkStart w:id="4" w:name="_Toc34304105"/>
+      <w:r>
+        <w:t xml:space="preserve">Definisanje scenarija upotrebe pri potvrdi porudžbine za </w:t>
+      </w:r>
+      <w:r>
+        <w:t>korisnika</w:t>
+      </w:r>
+      <w:r>
+        <w:t xml:space="preserve"> tipa „Menadžer“.</w:t>
+      </w:r>
     </w:p>
     <w:p>
       <w:pPr>
         <w:pStyle w:val="Heading2"/>
       </w:pPr>
-      <w:bookmarkStart w:id="3" w:name="_Toc34304104"/>
-      <w:bookmarkStart w:id="4" w:name="_Toc37531425"/>
-      <w:r>
-        <w:t>Rezime</w:t>
-      </w:r>
-      <w:bookmarkEnd w:id="3"/>
-      <w:bookmarkEnd w:id="4"/>
-    </w:p>
-    <w:p>
-      <w:bookmarkStart w:id="5" w:name="_Toc34304105"/>
-      <w:r>
-        <w:t xml:space="preserve">Definisanje scenarija upotrebe pri potvrdi porudžbine za </w:t>
-      </w:r>
-      <w:r>
-        <w:t>korisnika</w:t>
-      </w:r>
-      <w:r>
-        <w:t xml:space="preserve"> tipa „Menadžer“.</w:t>
-      </w:r>
-    </w:p>
-    <w:p>
-      <w:pPr>
-        <w:pStyle w:val="Heading2"/>
-      </w:pPr>
-      <w:bookmarkStart w:id="6" w:name="_Toc37531426"/>
+      <w:bookmarkStart w:id="5" w:name="_Toc37531426"/>
       <w:r>
         <w:t>Namena dokumenta i ciljne</w:t>
       </w:r>
@@ -1521,61 +1483,61 @@
       <w:r>
         <w:t>grupe</w:t>
       </w:r>
+      <w:bookmarkEnd w:id="4"/>
       <w:bookmarkEnd w:id="5"/>
+    </w:p>
+    <w:p>
+      <w:r>
+        <w:t xml:space="preserve">Dokument će koristiti svi članovi projektnog tima u </w:t>
+      </w:r>
+      <w:r>
+        <w:t xml:space="preserve">toku </w:t>
+      </w:r>
+      <w:r>
+        <w:t>razvoj</w:t>
+      </w:r>
+      <w:r>
+        <w:t xml:space="preserve">a, validacije i testiranja </w:t>
+      </w:r>
+      <w:r>
+        <w:t>projekt</w:t>
+      </w:r>
+      <w:r>
+        <w:t>a, a</w:t>
+      </w:r>
+      <w:r>
+        <w:t xml:space="preserve"> može se koristiti i pri</w:t>
+      </w:r>
+      <w:r>
+        <w:t>likom</w:t>
+      </w:r>
+      <w:r>
+        <w:t xml:space="preserve"> pisanj</w:t>
+      </w:r>
+      <w:r>
+        <w:t>a</w:t>
+      </w:r>
+      <w:r>
+        <w:t xml:space="preserve"> </w:t>
+      </w:r>
+      <w:r>
+        <w:t>projektne dokumentacije</w:t>
+      </w:r>
+      <w:r>
+        <w:t>.</w:t>
+      </w:r>
+    </w:p>
+    <w:p>
+      <w:pPr>
+        <w:pStyle w:val="Heading2"/>
+      </w:pPr>
+      <w:bookmarkStart w:id="6" w:name="_Toc34304106"/>
+      <w:bookmarkStart w:id="7" w:name="_Toc37531427"/>
+      <w:r>
+        <w:t>Reference</w:t>
+      </w:r>
       <w:bookmarkEnd w:id="6"/>
-    </w:p>
-    <w:p>
-      <w:r>
-        <w:t xml:space="preserve">Dokument će koristiti svi članovi projektnog tima u </w:t>
-      </w:r>
-      <w:r>
-        <w:t xml:space="preserve">toku </w:t>
-      </w:r>
-      <w:r>
-        <w:t>razvoj</w:t>
-      </w:r>
-      <w:r>
-        <w:t xml:space="preserve">a, validacije i testiranja </w:t>
-      </w:r>
-      <w:r>
-        <w:t>projekt</w:t>
-      </w:r>
-      <w:r>
-        <w:t>a, a</w:t>
-      </w:r>
-      <w:r>
-        <w:t xml:space="preserve"> može se koristiti i pri</w:t>
-      </w:r>
-      <w:r>
-        <w:t>likom</w:t>
-      </w:r>
-      <w:r>
-        <w:t xml:space="preserve"> pisanj</w:t>
-      </w:r>
-      <w:r>
-        <w:t>a</w:t>
-      </w:r>
-      <w:r>
-        <w:t xml:space="preserve"> </w:t>
-      </w:r>
-      <w:r>
-        <w:t>projektne dokumentacije</w:t>
-      </w:r>
-      <w:r>
-        <w:t>.</w:t>
-      </w:r>
-    </w:p>
-    <w:p>
-      <w:pPr>
-        <w:pStyle w:val="Heading2"/>
-      </w:pPr>
-      <w:bookmarkStart w:id="7" w:name="_Toc34304106"/>
-      <w:bookmarkStart w:id="8" w:name="_Toc37531427"/>
-      <w:r>
-        <w:t>Reference</w:t>
-      </w:r>
       <w:bookmarkEnd w:id="7"/>
-      <w:bookmarkEnd w:id="8"/>
     </w:p>
     <w:p>
       <w:pPr>
@@ -1689,8 +1651,8 @@
       <w:pPr>
         <w:pStyle w:val="Heading2"/>
       </w:pPr>
-      <w:bookmarkStart w:id="9" w:name="_Toc34304107"/>
-      <w:bookmarkStart w:id="10" w:name="_Toc37531428"/>
+      <w:bookmarkStart w:id="8" w:name="_Toc34304107"/>
+      <w:bookmarkStart w:id="9" w:name="_Toc37531428"/>
       <w:r>
         <w:t>Otvorena</w:t>
       </w:r>
@@ -1703,8 +1665,8 @@
       <w:r>
         <w:t>pitanja</w:t>
       </w:r>
+      <w:bookmarkEnd w:id="8"/>
       <w:bookmarkEnd w:id="9"/>
-      <w:bookmarkEnd w:id="10"/>
     </w:p>
     <w:tbl>
       <w:tblPr>
@@ -1823,10 +1785,10 @@
       <w:pPr>
         <w:pStyle w:val="Heading1"/>
       </w:pPr>
-      <w:bookmarkStart w:id="11" w:name="_bookmark5"/>
-      <w:bookmarkStart w:id="12" w:name="_Toc34304108"/>
-      <w:bookmarkStart w:id="13" w:name="_Toc37531429"/>
-      <w:bookmarkEnd w:id="11"/>
+      <w:bookmarkStart w:id="10" w:name="_bookmark5"/>
+      <w:bookmarkStart w:id="11" w:name="_Toc34304108"/>
+      <w:bookmarkStart w:id="12" w:name="_Toc37531429"/>
+      <w:bookmarkEnd w:id="10"/>
       <w:r>
         <w:lastRenderedPageBreak/>
         <w:t>Scenario po</w:t>
@@ -1834,100 +1796,100 @@
       <w:r>
         <w:t>tvrde</w:t>
       </w:r>
+      <w:bookmarkEnd w:id="11"/>
+      <w:r>
+        <w:t xml:space="preserve"> porudžbine korisnika tipa „Menadžer“</w:t>
+      </w:r>
       <w:bookmarkEnd w:id="12"/>
-      <w:r>
-        <w:t xml:space="preserve"> porudžbine korisnika tipa „Menadžer“</w:t>
-      </w:r>
+    </w:p>
+    <w:p>
+      <w:pPr>
+        <w:pStyle w:val="Heading2"/>
+      </w:pPr>
+      <w:bookmarkStart w:id="13" w:name="_bookmark6"/>
+      <w:bookmarkStart w:id="14" w:name="_Toc34304109"/>
+      <w:bookmarkStart w:id="15" w:name="_Toc37531430"/>
       <w:bookmarkEnd w:id="13"/>
+      <w:r>
+        <w:t>Kratak opis</w:t>
+      </w:r>
+      <w:bookmarkEnd w:id="14"/>
+      <w:bookmarkEnd w:id="15"/>
+    </w:p>
+    <w:p>
+      <w:bookmarkStart w:id="16" w:name="_Hlk34508386"/>
+      <w:r>
+        <w:t xml:space="preserve">Menadžer vidi koja porudžbina nije </w:t>
+      </w:r>
+      <w:r>
+        <w:t>prihvaćena</w:t>
+      </w:r>
+      <w:r>
+        <w:t xml:space="preserve"> </w:t>
+      </w:r>
+      <w:r>
+        <w:t xml:space="preserve">ni </w:t>
+      </w:r>
+      <w:r>
+        <w:t xml:space="preserve">odbijena (ima status </w:t>
+      </w:r>
+      <w:r>
+        <w:t>čeka na potvrdu</w:t>
+      </w:r>
+      <w:r>
+        <w:t>) i kontaktira mušteriju radi potvrde</w:t>
+      </w:r>
+      <w:r>
+        <w:t xml:space="preserve"> detalja porudžbine i prihvatanja</w:t>
+      </w:r>
+      <w:r>
+        <w:t xml:space="preserve"> ili odbijanja</w:t>
+      </w:r>
+      <w:r>
+        <w:t xml:space="preserve"> iste</w:t>
+      </w:r>
+      <w:r>
+        <w:t xml:space="preserve">. Nakon kontaktiranja mušterije menadžer može da promeni status porudžbine na prihvaćena ili odbijena. </w:t>
+      </w:r>
+      <w:r>
+        <w:t xml:space="preserve">Nakon što mušterija pokupi gotovu </w:t>
+      </w:r>
+      <w:r>
+        <w:t>porudžbinu</w:t>
+      </w:r>
+      <w:r>
+        <w:t xml:space="preserve"> menadžer menja njen status na preuzet</w:t>
+      </w:r>
+      <w:r>
+        <w:t>a</w:t>
+      </w:r>
+      <w:r>
+        <w:t>.</w:t>
+      </w:r>
+    </w:p>
+    <w:p>
+      <w:r>
+        <w:t xml:space="preserve">Ukoliko je porudžbina prihvaćena ona se pojavljuje u sekciji „Porudžbine“ kuvara koji dalje može da upravlja </w:t>
+      </w:r>
+      <w:r>
+        <w:t>njom</w:t>
+      </w:r>
+      <w:r>
+        <w:t>.</w:t>
+      </w:r>
+      <w:r>
+        <w:t xml:space="preserve"> Promena statusa porudžbine je vidljiva u sekciji „Porudžbine“ mušterije koja ju je poručila.</w:t>
+      </w:r>
     </w:p>
     <w:p>
       <w:pPr>
         <w:pStyle w:val="Heading2"/>
       </w:pPr>
-      <w:bookmarkStart w:id="14" w:name="_bookmark6"/>
-      <w:bookmarkStart w:id="15" w:name="_Toc34304109"/>
-      <w:bookmarkStart w:id="16" w:name="_Toc37531430"/>
-      <w:bookmarkEnd w:id="14"/>
-      <w:r>
-        <w:t>Kratak opis</w:t>
-      </w:r>
-      <w:bookmarkEnd w:id="15"/>
+      <w:bookmarkStart w:id="17" w:name="_bookmark7"/>
+      <w:bookmarkStart w:id="18" w:name="_Toc34304110"/>
+      <w:bookmarkStart w:id="19" w:name="_Toc37531431"/>
       <w:bookmarkEnd w:id="16"/>
-    </w:p>
-    <w:p>
-      <w:bookmarkStart w:id="17" w:name="_Hlk34508386"/>
-      <w:r>
-        <w:t xml:space="preserve">Menadžer vidi koja porudžbina nije </w:t>
-      </w:r>
-      <w:r>
-        <w:t>prihvaćena</w:t>
-      </w:r>
-      <w:r>
-        <w:t xml:space="preserve"> </w:t>
-      </w:r>
-      <w:r>
-        <w:t xml:space="preserve">ni </w:t>
-      </w:r>
-      <w:r>
-        <w:t xml:space="preserve">odbijena (ima status </w:t>
-      </w:r>
-      <w:r>
-        <w:t>’čeka na potvrdu’</w:t>
-      </w:r>
-      <w:r>
-        <w:t>) i kontaktira mušteriju radi potvrde</w:t>
-      </w:r>
-      <w:r>
-        <w:t xml:space="preserve"> detalja porudžbine i prihvatanja</w:t>
-      </w:r>
-      <w:r>
-        <w:t xml:space="preserve"> ili odbijanja</w:t>
-      </w:r>
-      <w:r>
-        <w:t xml:space="preserve"> iste</w:t>
-      </w:r>
-      <w:r>
-        <w:t xml:space="preserve">. Nakon kontaktiranja mušterije menadžer može da promeni status porudžbine na ’prihvaćena’ ili ’odbijena’. </w:t>
-      </w:r>
-      <w:r>
-        <w:t xml:space="preserve">Nakon što mušterija pokupi gotovu </w:t>
-      </w:r>
-      <w:r>
-        <w:t>porudžbinu</w:t>
-      </w:r>
-      <w:r>
-        <w:t xml:space="preserve"> menadžer menja njen status na ’preuzet</w:t>
-      </w:r>
-      <w:r>
-        <w:t>a</w:t>
-      </w:r>
-      <w:r>
-        <w:t>’.</w:t>
-      </w:r>
-    </w:p>
-    <w:p>
-      <w:r>
-        <w:t xml:space="preserve">Ukoliko je porudžbina prihvaćena ona se pojavljuje u sekciji „Porudžbine“ kuvara koji dalje može da upravlja </w:t>
-      </w:r>
-      <w:r>
-        <w:t>njom</w:t>
-      </w:r>
-      <w:r>
-        <w:t>.</w:t>
-      </w:r>
-      <w:r>
-        <w:t xml:space="preserve"> Promena statusa porudžbine je vidljiva u sekciji „Porudžbine“ mušterije koja ju je poručila.</w:t>
-      </w:r>
-    </w:p>
-    <w:p>
-      <w:pPr>
-        <w:pStyle w:val="Heading2"/>
-      </w:pPr>
-      <w:bookmarkStart w:id="18" w:name="_bookmark7"/>
-      <w:bookmarkStart w:id="19" w:name="_Toc34304110"/>
-      <w:bookmarkStart w:id="20" w:name="_Toc37531431"/>
       <w:bookmarkEnd w:id="17"/>
-      <w:bookmarkEnd w:id="18"/>
       <w:r>
         <w:t>Tok</w:t>
       </w:r>
@@ -1946,27 +1908,27 @@
       <w:r>
         <w:t>aja</w:t>
       </w:r>
+      <w:bookmarkEnd w:id="18"/>
       <w:bookmarkEnd w:id="19"/>
+    </w:p>
+    <w:p>
+      <w:pPr>
+        <w:pStyle w:val="Heading3"/>
+      </w:pPr>
+      <w:bookmarkStart w:id="20" w:name="_bookmark8"/>
+      <w:bookmarkStart w:id="21" w:name="_Toc37531432"/>
       <w:bookmarkEnd w:id="20"/>
-    </w:p>
-    <w:p>
-      <w:pPr>
-        <w:pStyle w:val="Heading3"/>
-      </w:pPr>
-      <w:bookmarkStart w:id="21" w:name="_bookmark8"/>
-      <w:bookmarkStart w:id="22" w:name="_Toc37531432"/>
+      <w:r>
+        <w:t>Menadžer gleda porudžbine</w:t>
+      </w:r>
+      <w:r>
+        <w:t xml:space="preserve"> i kontaktira mušterije</w:t>
+      </w:r>
       <w:bookmarkEnd w:id="21"/>
-      <w:r>
-        <w:t>Menadžer gleda porudžbine</w:t>
-      </w:r>
-      <w:r>
-        <w:t xml:space="preserve"> i kontaktira mušterije</w:t>
-      </w:r>
-      <w:bookmarkEnd w:id="22"/>
-    </w:p>
-    <w:p>
-      <w:r>
-        <w:t>Menadžer u svom delu „Porudžbine“ vidi sve porudžbine koje su primljene i kontaktira sve mušterije čije porudžbine imaju status ’čeka na potvrdu’</w:t>
+    </w:p>
+    <w:p>
+      <w:r>
+        <w:t>Menadžer u svom delu „Porudžbine“ vidi sve porudžbine koje su primljene i kontaktira sve mušterije čije porudžbine imaju status čeka na potvrdu</w:t>
       </w:r>
       <w:r>
         <w:t xml:space="preserve"> (prikazano je kao iks i štikl jedno do drugog u gornjem desnom uglu porudžbine)</w:t>
@@ -1985,7 +1947,7 @@
     </w:p>
     <w:p>
       <w:r>
-        <w:t>Ukoliko menadžer nije uspeo da kontaktira mušteriju iz više pokušaja na ostavljen broj telefona postavlja status porudžbine na ’odbijena’</w:t>
+        <w:t>Ukoliko menadžer nije uspeo da kontaktira mušteriju iz više pokušaja na ostavljen broj telefona postavlja status porudžbine na odbijena</w:t>
       </w:r>
       <w:r>
         <w:t xml:space="preserve"> (prikazano je kao zaokruženi iks i ne zaokruženi štikl)</w:t>
@@ -2034,7 +1996,7 @@
         <w:t>,</w:t>
       </w:r>
       <w:r>
-        <w:t xml:space="preserve"> menadžer će obavestiti mušteriju i postaviti status ’odbijena’</w:t>
+        <w:t xml:space="preserve"> menadžer će obavestiti mušteriju i postaviti status odbijena</w:t>
       </w:r>
       <w:r>
         <w:t xml:space="preserve"> (prikazano je kao zaokruženi iks i ne zaokruženi štikl)</w:t>
@@ -2059,7 +2021,7 @@
     </w:p>
     <w:p>
       <w:r>
-        <w:t>Ukoliko prilikom kontakta mušterija odustane od svoje porudžbine njen status će biti postavljen na ’odbijena’</w:t>
+        <w:t>Ukoliko prilikom kontakta mušterija odustane od svoje porudžbine njen status će biti postavljen na odbijena</w:t>
       </w:r>
       <w:r>
         <w:t xml:space="preserve"> (prikazano je kao zaokruženi iks i ne zaokruženi štikl)</w:t>
@@ -2078,54 +2040,53 @@
       <w:pPr>
         <w:pStyle w:val="Heading3"/>
       </w:pPr>
-      <w:bookmarkStart w:id="23" w:name="_bookmark9"/>
-      <w:bookmarkStart w:id="24" w:name="_Toc37531433"/>
+      <w:bookmarkStart w:id="22" w:name="_bookmark9"/>
+      <w:bookmarkStart w:id="23" w:name="_Toc37531433"/>
+      <w:bookmarkEnd w:id="22"/>
+      <w:r>
+        <w:t>Porudžbina je prihvaćena</w:t>
+      </w:r>
       <w:bookmarkEnd w:id="23"/>
-      <w:r>
-        <w:t>Porudžbina je prihvaćena</w:t>
+    </w:p>
+    <w:p>
+      <w:r>
+        <w:t>Menadžer je kontaktirao mušteriju i obavestio je</w:t>
+      </w:r>
+      <w:r>
+        <w:t xml:space="preserve"> o prihvatanju porudžbine</w:t>
+      </w:r>
+      <w:r>
+        <w:t>, nakon čega je  status porudžbine postavio na prihvaćena</w:t>
+      </w:r>
+      <w:r>
+        <w:t xml:space="preserve"> (prikazano je kao iks i zaokruženi štikl)</w:t>
+      </w:r>
+      <w:r>
+        <w:t>.</w:t>
+      </w:r>
+    </w:p>
+    <w:p>
+      <w:pPr>
+        <w:pStyle w:val="Heading3"/>
+      </w:pPr>
+      <w:bookmarkStart w:id="24" w:name="_Toc37531434"/>
+      <w:r>
+        <w:t>Porudžbina se arhivira</w:t>
       </w:r>
       <w:bookmarkEnd w:id="24"/>
-    </w:p>
-    <w:p>
-      <w:r>
-        <w:t>Menadžer je kontaktirao mušteriju i obavestio je</w:t>
-      </w:r>
-      <w:r>
-        <w:t xml:space="preserve"> o prihvatanju porudžbine</w:t>
-      </w:r>
-      <w:r>
-        <w:t>, nakon čega je  status porudžbine postavio na ’prihvaćena’</w:t>
-      </w:r>
-      <w:r>
-        <w:t xml:space="preserve"> (prikazano je kao iks i zaokruženi štikl)</w:t>
-      </w:r>
-      <w:r>
-        <w:t>.</w:t>
-      </w:r>
-    </w:p>
-    <w:p>
-      <w:pPr>
-        <w:pStyle w:val="Heading3"/>
-      </w:pPr>
-      <w:bookmarkStart w:id="25" w:name="_Toc37531434"/>
-      <w:r>
-        <w:t>Porudžbina se arhivira</w:t>
-      </w:r>
+      <w:r>
+        <w:t xml:space="preserve"> </w:t>
+      </w:r>
+    </w:p>
+    <w:p>
+      <w:r>
+        <w:t>Kada mušterija pokupi svoju porudžbinu menadžer njen status stavlja na preuzet</w:t>
+      </w:r>
+      <w:r>
+        <w:t>a</w:t>
+      </w:r>
+      <w:bookmarkStart w:id="25" w:name="_GoBack"/>
       <w:bookmarkEnd w:id="25"/>
-      <w:r>
-        <w:t xml:space="preserve"> </w:t>
-      </w:r>
-    </w:p>
-    <w:p>
-      <w:r>
-        <w:t>Kada mušterija pokupi svoju porudžbinu menadžer njen status stavlja na ’preuzet</w:t>
-      </w:r>
-      <w:r>
-        <w:t>a</w:t>
-      </w:r>
-      <w:r>
-        <w:t>’</w:t>
-      </w:r>
       <w:r>
         <w:t xml:space="preserve"> (prikazano je kao strelica na dole)</w:t>
       </w:r>
@@ -4842,7 +4803,7 @@
 </file>
 
 <file path=customXml/itemProps1.xml><?xml version="1.0" encoding="utf-8"?>
-<ds:datastoreItem xmlns:ds="http://schemas.openxmlformats.org/officeDocument/2006/customXml" ds:itemID="{7BD978D1-E17C-40E6-B2FA-6CCA68BFF248}">
+<ds:datastoreItem xmlns:ds="http://schemas.openxmlformats.org/officeDocument/2006/customXml" ds:itemID="{41A6FAE6-D13F-4704-957D-9B91CDC6B7D7}">
   <ds:schemaRefs>
     <ds:schemaRef ds:uri="http://schemas.openxmlformats.org/officeDocument/2006/bibliography"/>
   </ds:schemaRefs>

</xml_diff>

<commit_message>
azurirana zaglavlja ssu dokumenata
</commit_message>
<xml_diff>
--- a/Dokumentacija/Faza 02 - SSU i prototip/SSU F Potvrda porudzbine (M).docx
+++ b/Dokumentacija/Faza 02 - SSU i prototip/SSU F Potvrda porudzbine (M).docx
@@ -107,14 +107,19 @@
         <w:t>-</w:t>
       </w:r>
       <w:r>
-        <w:t>11</w:t>
+        <w:t>1</w:t>
+      </w:r>
+      <w:r>
+        <w:t>3</w:t>
       </w:r>
       <w:r>
         <w:t>, verzija 0.</w:t>
       </w:r>
       <w:r>
-        <w:t>3</w:t>
-      </w:r>
+        <w:t>4</w:t>
+      </w:r>
+      <w:bookmarkStart w:id="0" w:name="_GoBack"/>
+      <w:bookmarkEnd w:id="0"/>
       <w:r>
         <w:tab/>
         <w:t>J. Pavić</w:t>
@@ -1433,29 +1438,29 @@
       <w:pPr>
         <w:pStyle w:val="Heading1"/>
       </w:pPr>
-      <w:bookmarkStart w:id="0" w:name="_Toc34304103"/>
-      <w:bookmarkStart w:id="1" w:name="_Toc37531424"/>
+      <w:bookmarkStart w:id="1" w:name="_Toc34304103"/>
+      <w:bookmarkStart w:id="2" w:name="_Toc37531424"/>
       <w:r>
         <w:lastRenderedPageBreak/>
         <w:t>Uvod</w:t>
       </w:r>
-      <w:bookmarkEnd w:id="0"/>
       <w:bookmarkEnd w:id="1"/>
+      <w:bookmarkEnd w:id="2"/>
     </w:p>
     <w:p>
       <w:pPr>
         <w:pStyle w:val="Heading2"/>
       </w:pPr>
-      <w:bookmarkStart w:id="2" w:name="_Toc34304104"/>
-      <w:bookmarkStart w:id="3" w:name="_Toc37531425"/>
+      <w:bookmarkStart w:id="3" w:name="_Toc34304104"/>
+      <w:bookmarkStart w:id="4" w:name="_Toc37531425"/>
       <w:r>
         <w:t>Rezime</w:t>
       </w:r>
-      <w:bookmarkEnd w:id="2"/>
       <w:bookmarkEnd w:id="3"/>
-    </w:p>
-    <w:p>
-      <w:bookmarkStart w:id="4" w:name="_Toc34304105"/>
+      <w:bookmarkEnd w:id="4"/>
+    </w:p>
+    <w:p>
+      <w:bookmarkStart w:id="5" w:name="_Toc34304105"/>
       <w:r>
         <w:t xml:space="preserve">Definisanje scenarija upotrebe pri potvrdi porudžbine za </w:t>
       </w:r>
@@ -1470,7 +1475,7 @@
       <w:pPr>
         <w:pStyle w:val="Heading2"/>
       </w:pPr>
-      <w:bookmarkStart w:id="5" w:name="_Toc37531426"/>
+      <w:bookmarkStart w:id="6" w:name="_Toc37531426"/>
       <w:r>
         <w:t>Namena dokumenta i ciljne</w:t>
       </w:r>
@@ -1483,8 +1488,8 @@
       <w:r>
         <w:t>grupe</w:t>
       </w:r>
-      <w:bookmarkEnd w:id="4"/>
       <w:bookmarkEnd w:id="5"/>
+      <w:bookmarkEnd w:id="6"/>
     </w:p>
     <w:p>
       <w:r>
@@ -1531,13 +1536,13 @@
       <w:pPr>
         <w:pStyle w:val="Heading2"/>
       </w:pPr>
-      <w:bookmarkStart w:id="6" w:name="_Toc34304106"/>
-      <w:bookmarkStart w:id="7" w:name="_Toc37531427"/>
+      <w:bookmarkStart w:id="7" w:name="_Toc34304106"/>
+      <w:bookmarkStart w:id="8" w:name="_Toc37531427"/>
       <w:r>
         <w:t>Reference</w:t>
       </w:r>
-      <w:bookmarkEnd w:id="6"/>
       <w:bookmarkEnd w:id="7"/>
+      <w:bookmarkEnd w:id="8"/>
     </w:p>
     <w:p>
       <w:pPr>
@@ -1651,8 +1656,8 @@
       <w:pPr>
         <w:pStyle w:val="Heading2"/>
       </w:pPr>
-      <w:bookmarkStart w:id="8" w:name="_Toc34304107"/>
-      <w:bookmarkStart w:id="9" w:name="_Toc37531428"/>
+      <w:bookmarkStart w:id="9" w:name="_Toc34304107"/>
+      <w:bookmarkStart w:id="10" w:name="_Toc37531428"/>
       <w:r>
         <w:t>Otvorena</w:t>
       </w:r>
@@ -1665,8 +1670,8 @@
       <w:r>
         <w:t>pitanja</w:t>
       </w:r>
-      <w:bookmarkEnd w:id="8"/>
       <w:bookmarkEnd w:id="9"/>
+      <w:bookmarkEnd w:id="10"/>
     </w:p>
     <w:tbl>
       <w:tblPr>
@@ -1785,10 +1790,10 @@
       <w:pPr>
         <w:pStyle w:val="Heading1"/>
       </w:pPr>
-      <w:bookmarkStart w:id="10" w:name="_bookmark5"/>
-      <w:bookmarkStart w:id="11" w:name="_Toc34304108"/>
-      <w:bookmarkStart w:id="12" w:name="_Toc37531429"/>
-      <w:bookmarkEnd w:id="10"/>
+      <w:bookmarkStart w:id="11" w:name="_bookmark5"/>
+      <w:bookmarkStart w:id="12" w:name="_Toc34304108"/>
+      <w:bookmarkStart w:id="13" w:name="_Toc37531429"/>
+      <w:bookmarkEnd w:id="11"/>
       <w:r>
         <w:lastRenderedPageBreak/>
         <w:t>Scenario po</w:t>
@@ -1796,28 +1801,28 @@
       <w:r>
         <w:t>tvrde</w:t>
       </w:r>
-      <w:bookmarkEnd w:id="11"/>
+      <w:bookmarkEnd w:id="12"/>
       <w:r>
         <w:t xml:space="preserve"> porudžbine korisnika tipa „Menadžer“</w:t>
       </w:r>
-      <w:bookmarkEnd w:id="12"/>
+      <w:bookmarkEnd w:id="13"/>
     </w:p>
     <w:p>
       <w:pPr>
         <w:pStyle w:val="Heading2"/>
       </w:pPr>
-      <w:bookmarkStart w:id="13" w:name="_bookmark6"/>
-      <w:bookmarkStart w:id="14" w:name="_Toc34304109"/>
-      <w:bookmarkStart w:id="15" w:name="_Toc37531430"/>
-      <w:bookmarkEnd w:id="13"/>
+      <w:bookmarkStart w:id="14" w:name="_bookmark6"/>
+      <w:bookmarkStart w:id="15" w:name="_Toc34304109"/>
+      <w:bookmarkStart w:id="16" w:name="_Toc37531430"/>
+      <w:bookmarkEnd w:id="14"/>
       <w:r>
         <w:t>Kratak opis</w:t>
       </w:r>
-      <w:bookmarkEnd w:id="14"/>
       <w:bookmarkEnd w:id="15"/>
-    </w:p>
-    <w:p>
-      <w:bookmarkStart w:id="16" w:name="_Hlk34508386"/>
+      <w:bookmarkEnd w:id="16"/>
+    </w:p>
+    <w:p>
+      <w:bookmarkStart w:id="17" w:name="_Hlk34508386"/>
       <w:r>
         <w:t xml:space="preserve">Menadžer vidi koja porudžbina nije </w:t>
       </w:r>
@@ -1885,11 +1890,11 @@
       <w:pPr>
         <w:pStyle w:val="Heading2"/>
       </w:pPr>
-      <w:bookmarkStart w:id="17" w:name="_bookmark7"/>
-      <w:bookmarkStart w:id="18" w:name="_Toc34304110"/>
-      <w:bookmarkStart w:id="19" w:name="_Toc37531431"/>
-      <w:bookmarkEnd w:id="16"/>
+      <w:bookmarkStart w:id="18" w:name="_bookmark7"/>
+      <w:bookmarkStart w:id="19" w:name="_Toc34304110"/>
+      <w:bookmarkStart w:id="20" w:name="_Toc37531431"/>
       <w:bookmarkEnd w:id="17"/>
+      <w:bookmarkEnd w:id="18"/>
       <w:r>
         <w:t>Tok</w:t>
       </w:r>
@@ -1908,23 +1913,23 @@
       <w:r>
         <w:t>aja</w:t>
       </w:r>
-      <w:bookmarkEnd w:id="18"/>
       <w:bookmarkEnd w:id="19"/>
+      <w:bookmarkEnd w:id="20"/>
     </w:p>
     <w:p>
       <w:pPr>
         <w:pStyle w:val="Heading3"/>
       </w:pPr>
-      <w:bookmarkStart w:id="20" w:name="_bookmark8"/>
-      <w:bookmarkStart w:id="21" w:name="_Toc37531432"/>
-      <w:bookmarkEnd w:id="20"/>
+      <w:bookmarkStart w:id="21" w:name="_bookmark8"/>
+      <w:bookmarkStart w:id="22" w:name="_Toc37531432"/>
+      <w:bookmarkEnd w:id="21"/>
       <w:r>
         <w:t>Menadžer gleda porudžbine</w:t>
       </w:r>
       <w:r>
         <w:t xml:space="preserve"> i kontaktira mušterije</w:t>
       </w:r>
-      <w:bookmarkEnd w:id="21"/>
+      <w:bookmarkEnd w:id="22"/>
     </w:p>
     <w:p>
       <w:r>
@@ -2040,13 +2045,13 @@
       <w:pPr>
         <w:pStyle w:val="Heading3"/>
       </w:pPr>
-      <w:bookmarkStart w:id="22" w:name="_bookmark9"/>
-      <w:bookmarkStart w:id="23" w:name="_Toc37531433"/>
-      <w:bookmarkEnd w:id="22"/>
+      <w:bookmarkStart w:id="23" w:name="_bookmark9"/>
+      <w:bookmarkStart w:id="24" w:name="_Toc37531433"/>
+      <w:bookmarkEnd w:id="23"/>
       <w:r>
         <w:t>Porudžbina je prihvaćena</w:t>
       </w:r>
-      <w:bookmarkEnd w:id="23"/>
+      <w:bookmarkEnd w:id="24"/>
     </w:p>
     <w:p>
       <w:r>
@@ -2069,11 +2074,11 @@
       <w:pPr>
         <w:pStyle w:val="Heading3"/>
       </w:pPr>
-      <w:bookmarkStart w:id="24" w:name="_Toc37531434"/>
+      <w:bookmarkStart w:id="25" w:name="_Toc37531434"/>
       <w:r>
         <w:t>Porudžbina se arhivira</w:t>
       </w:r>
-      <w:bookmarkEnd w:id="24"/>
+      <w:bookmarkEnd w:id="25"/>
       <w:r>
         <w:t xml:space="preserve"> </w:t>
       </w:r>
@@ -2085,8 +2090,6 @@
       <w:r>
         <w:t>a</w:t>
       </w:r>
-      <w:bookmarkStart w:id="25" w:name="_GoBack"/>
-      <w:bookmarkEnd w:id="25"/>
       <w:r>
         <w:t xml:space="preserve"> (prikazano je kao strelica na dole)</w:t>
       </w:r>
@@ -2480,6 +2483,59 @@
                 <w:szCs w:val="16"/>
               </w:rPr>
               <w:t>Izmenjen opis nekih koraka tako da odgovaraju izmenama u prototipu.</w:t>
+            </w:r>
+          </w:p>
+        </w:tc>
+      </w:tr>
+      <w:tr>
+        <w:trPr>
+          <w:trHeight w:val="284"/>
+        </w:trPr>
+        <w:tc>
+          <w:tcPr>
+            <w:cnfStyle w:val="001000000000" w:firstRow="0" w:lastRow="0" w:firstColumn="1" w:lastColumn="0" w:oddVBand="0" w:evenVBand="0" w:oddHBand="0" w:evenHBand="0" w:firstRowFirstColumn="0" w:firstRowLastColumn="0" w:lastRowFirstColumn="0" w:lastRowLastColumn="0"/>
+            <w:tcW w:w="1800" w:type="dxa"/>
+            <w:vAlign w:val="center"/>
+          </w:tcPr>
+          <w:p>
+            <w:pPr>
+              <w:rPr>
+                <w:b w:val="0"/>
+                <w:bCs w:val="0"/>
+                <w:sz w:val="16"/>
+                <w:szCs w:val="16"/>
+              </w:rPr>
+            </w:pPr>
+            <w:r>
+              <w:rPr>
+                <w:b w:val="0"/>
+                <w:bCs w:val="0"/>
+                <w:sz w:val="16"/>
+                <w:szCs w:val="16"/>
+              </w:rPr>
+              <w:t>#4, (4), v0.4, J. Pavić</w:t>
+            </w:r>
+          </w:p>
+        </w:tc>
+        <w:tc>
+          <w:tcPr>
+            <w:tcW w:w="7157" w:type="dxa"/>
+            <w:vAlign w:val="center"/>
+          </w:tcPr>
+          <w:p>
+            <w:pPr>
+              <w:cnfStyle w:val="000000000000" w:firstRow="0" w:lastRow="0" w:firstColumn="0" w:lastColumn="0" w:oddVBand="0" w:evenVBand="0" w:oddHBand="0" w:evenHBand="0" w:firstRowFirstColumn="0" w:firstRowLastColumn="0" w:lastRowFirstColumn="0" w:lastRowLastColumn="0"/>
+              <w:rPr>
+                <w:sz w:val="16"/>
+                <w:szCs w:val="16"/>
+              </w:rPr>
+            </w:pPr>
+            <w:r>
+              <w:rPr>
+                <w:sz w:val="16"/>
+                <w:szCs w:val="16"/>
+              </w:rPr>
+              <w:t>Izmenjeni nazivi statusa u opisu toka događaja</w:t>
             </w:r>
           </w:p>
         </w:tc>
@@ -4803,7 +4859,7 @@
 </file>
 
 <file path=customXml/itemProps1.xml><?xml version="1.0" encoding="utf-8"?>
-<ds:datastoreItem xmlns:ds="http://schemas.openxmlformats.org/officeDocument/2006/customXml" ds:itemID="{41A6FAE6-D13F-4704-957D-9B91CDC6B7D7}">
+<ds:datastoreItem xmlns:ds="http://schemas.openxmlformats.org/officeDocument/2006/customXml" ds:itemID="{1EE7D291-9248-44D7-842F-2F3507C29222}">
   <ds:schemaRefs>
     <ds:schemaRef ds:uri="http://schemas.openxmlformats.org/officeDocument/2006/bibliography"/>
   </ds:schemaRefs>

</xml_diff>